<commit_message>
Fixed some issue in installation document
</commit_message>
<xml_diff>
--- a/Documents/Installations & Deployment.docx
+++ b/Documents/Installations & Deployment.docx
@@ -2449,8 +2449,18 @@
       </w:r>
     </w:p>
     <w:p>
-      <w:r>
-        <w:t xml:space="preserve">bash </w:t>
+      <w:pPr>
+        <w:rPr>
+          <w:i/>
+          <w:iCs/>
+          <w:lang w:val="en-US"/>
+        </w:rPr>
+      </w:pPr>
+      <w:r>
+        <w:t>bash</w:t>
+      </w:r>
+      <w:r>
+        <w:t xml:space="preserve"> </w:t>
       </w:r>
       <w:r>
         <w:t xml:space="preserve">linux-process-eng-app-ec2-after-server-establish.sh </w:t>
@@ -2490,6 +2500,176 @@
       </w:r>
       <w:r>
         <w:t>EC2 process-eng-app 5000</w:t>
+      </w:r>
+      <w:r>
+        <w:t xml:space="preserve"> </w:t>
+      </w:r>
+      <w:r>
+        <w:rPr>
+          <w:i/>
+          <w:iCs/>
+          <w:highlight w:val="lightGray"/>
+          <w:lang w:val="en-US"/>
+        </w:rPr>
+        <w:t>"</w:t>
+      </w:r>
+      <w:hyperlink r:id="rId19" w:history="1">
+        <w:r>
+          <w:rPr>
+            <w:rStyle w:val="Hyperlink"/>
+          </w:rPr>
+          <w:t>https://github.com/JuliaF929/ProductionRepo/releases/latest/download/process-eng-app-build.zip</w:t>
+        </w:r>
+      </w:hyperlink>
+      <w:r>
+        <w:rPr>
+          <w:i/>
+          <w:iCs/>
+          <w:highlight w:val="lightGray"/>
+          <w:lang w:val="en-US"/>
+        </w:rPr>
+        <w:t>"</w:t>
+      </w:r>
+    </w:p>
+    <w:p>
+      <w:r>
+        <w:rPr>
+          <w:i/>
+          <w:iCs/>
+          <w:lang w:val="en-US"/>
+        </w:rPr>
+        <w:t xml:space="preserve">Go and do the </w:t>
+      </w:r>
+      <w:r>
+        <w:rPr>
+          <w:i/>
+          <w:iCs/>
+          <w:lang w:val="en-US"/>
+        </w:rPr>
+        <w:fldChar w:fldCharType="begin"/>
+      </w:r>
+      <w:r>
+        <w:rPr>
+          <w:i/>
+          <w:iCs/>
+          <w:lang w:val="en-US"/>
+        </w:rPr>
+        <w:instrText xml:space="preserve"> REF _Ref217389764 \r \h </w:instrText>
+      </w:r>
+      <w:r>
+        <w:rPr>
+          <w:i/>
+          <w:iCs/>
+          <w:lang w:val="en-US"/>
+        </w:rPr>
+      </w:r>
+      <w:r>
+        <w:rPr>
+          <w:i/>
+          <w:iCs/>
+          <w:lang w:val="en-US"/>
+        </w:rPr>
+        <w:fldChar w:fldCharType="separate"/>
+      </w:r>
+      <w:r>
+        <w:rPr>
+          <w:rFonts w:hint="cs"/>
+          <w:i/>
+          <w:iCs/>
+          <w:cs/>
+          <w:lang w:val="en-US"/>
+        </w:rPr>
+        <w:t>‎</w:t>
+      </w:r>
+      <w:r>
+        <w:rPr>
+          <w:i/>
+          <w:iCs/>
+          <w:lang w:val="en-US"/>
+        </w:rPr>
+        <w:t>6</w:t>
+      </w:r>
+      <w:r>
+        <w:rPr>
+          <w:i/>
+          <w:iCs/>
+          <w:lang w:val="en-US"/>
+        </w:rPr>
+        <w:t>.</w:t>
+      </w:r>
+      <w:r>
+        <w:rPr>
+          <w:i/>
+          <w:iCs/>
+          <w:lang w:val="en-US"/>
+        </w:rPr>
+        <w:t>3</w:t>
+      </w:r>
+      <w:r>
+        <w:rPr>
+          <w:i/>
+          <w:iCs/>
+          <w:lang w:val="en-US"/>
+        </w:rPr>
+        <w:fldChar w:fldCharType="end"/>
+      </w:r>
+      <w:r>
+        <w:rPr>
+          <w:i/>
+          <w:iCs/>
+          <w:lang w:val="en-US"/>
+        </w:rPr>
+        <w:t xml:space="preserve"> </w:t>
+      </w:r>
+      <w:r>
+        <w:rPr>
+          <w:i/>
+          <w:iCs/>
+          <w:lang w:val="en-US"/>
+        </w:rPr>
+        <w:fldChar w:fldCharType="begin"/>
+      </w:r>
+      <w:r>
+        <w:rPr>
+          <w:i/>
+          <w:iCs/>
+          <w:lang w:val="en-US"/>
+        </w:rPr>
+        <w:instrText xml:space="preserve"> REF _Ref217389764 \h </w:instrText>
+      </w:r>
+      <w:r>
+        <w:rPr>
+          <w:i/>
+          <w:iCs/>
+          <w:lang w:val="en-US"/>
+        </w:rPr>
+      </w:r>
+      <w:r>
+        <w:rPr>
+          <w:i/>
+          <w:iCs/>
+          <w:lang w:val="en-US"/>
+        </w:rPr>
+        <w:fldChar w:fldCharType="separate"/>
+      </w:r>
+      <w:r>
+        <w:t>Deploy OperatorApp</w:t>
+      </w:r>
+      <w:r>
+        <w:rPr>
+          <w:i/>
+          <w:iCs/>
+          <w:lang w:val="en-US"/>
+        </w:rPr>
+        <w:fldChar w:fldCharType="end"/>
+      </w:r>
+      <w:r>
+        <w:rPr>
+          <w:i/>
+          <w:iCs/>
+          <w:lang w:val="en-US"/>
+        </w:rPr>
+        <w:t>.</w:t>
       </w:r>
     </w:p>
     <w:p/>
@@ -2634,7 +2814,7 @@
                     <pic:cNvPicPr/>
                   </pic:nvPicPr>
                   <pic:blipFill>
-                    <a:blip r:embed="rId19"/>
+                    <a:blip r:embed="rId20"/>
                     <a:stretch>
                       <a:fillRect/>
                     </a:stretch>
@@ -2684,7 +2864,7 @@
                     <pic:cNvPicPr/>
                   </pic:nvPicPr>
                   <pic:blipFill>
-                    <a:blip r:embed="rId20"/>
+                    <a:blip r:embed="rId21"/>
                     <a:stretch>
                       <a:fillRect/>
                     </a:stretch>
@@ -2732,7 +2912,7 @@
                     <pic:cNvPicPr/>
                   </pic:nvPicPr>
                   <pic:blipFill>
-                    <a:blip r:embed="rId21"/>
+                    <a:blip r:embed="rId22"/>
                     <a:stretch>
                       <a:fillRect/>
                     </a:stretch>
@@ -2877,6 +3057,173 @@
           <w:highlight w:val="yellow"/>
         </w:rPr>
         <w:lastRenderedPageBreak/>
+        <w:t>Reconfigure replica set (still did not understand when and why it is getting reset)</w:t>
+      </w:r>
+    </w:p>
+    <w:p>
+      <w:pPr>
+        <w:ind w:firstLine="720"/>
+      </w:pPr>
+      <w:r>
+        <w:t>At the ubuntu EC2 command - type:</w:t>
+      </w:r>
+      <w:r>
+        <w:br/>
+        <w:t xml:space="preserve"> </w:t>
+      </w:r>
+      <w:r>
+        <w:tab/>
+      </w:r>
+      <w:r>
+        <w:rPr>
+          <w:highlight w:val="lightGray"/>
+        </w:rPr>
+        <w:t>mongosh</w:t>
+      </w:r>
+    </w:p>
+    <w:p>
+      <w:pPr>
+        <w:ind w:firstLine="720"/>
+      </w:pPr>
+      <w:r>
+        <w:rPr>
+          <w:highlight w:val="lightGray"/>
+        </w:rPr>
+        <w:t>rs.conf()</w:t>
+      </w:r>
+    </w:p>
+    <w:p>
+      <w:pPr>
+        <w:ind w:firstLine="720"/>
+      </w:pPr>
+      <w:r>
+        <w:drawing>
+          <wp:inline distT="0" distB="0" distL="0" distR="0" wp14:anchorId="5A8D41EA" wp14:editId="746D3A78">
+            <wp:extent cx="5731510" cy="3803015"/>
+            <wp:effectExtent l="0" t="0" r="2540" b="6985"/>
+            <wp:docPr id="1771272866" name="Picture 1" descr="A screen shot of a computer&#10;&#10;AI-generated content may be incorrect."/>
+            <wp:cNvGraphicFramePr>
+              <a:graphicFrameLocks xmlns:a="http://schemas.openxmlformats.org/drawingml/2006/main" noChangeAspect="1"/>
+            </wp:cNvGraphicFramePr>
+            <a:graphic xmlns:a="http://schemas.openxmlformats.org/drawingml/2006/main">
+              <a:graphicData uri="http://schemas.openxmlformats.org/drawingml/2006/picture">
+                <pic:pic xmlns:pic="http://schemas.openxmlformats.org/drawingml/2006/picture">
+                  <pic:nvPicPr>
+                    <pic:cNvPr id="1771272866" name="Picture 1" descr="A screen shot of a computer&#10;&#10;AI-generated content may be incorrect."/>
+                    <pic:cNvPicPr/>
+                  </pic:nvPicPr>
+                  <pic:blipFill>
+                    <a:blip r:embed="rId23"/>
+                    <a:stretch>
+                      <a:fillRect/>
+                    </a:stretch>
+                  </pic:blipFill>
+                  <pic:spPr>
+                    <a:xfrm>
+                      <a:off x="0" y="0"/>
+                      <a:ext cx="5731510" cy="3803015"/>
+                    </a:xfrm>
+                    <a:prstGeom prst="rect">
+                      <a:avLst/>
+                    </a:prstGeom>
+                  </pic:spPr>
+                </pic:pic>
+              </a:graphicData>
+            </a:graphic>
+          </wp:inline>
+        </w:drawing>
+      </w:r>
+    </w:p>
+    <w:p>
+      <w:pPr>
+        <w:ind w:firstLine="720"/>
+      </w:pPr>
+      <w:r>
+        <w:t>This shall be an Elastic IP of the EC2, but it is going reset somehow somewhen to private IP and shall be corrected.</w:t>
+      </w:r>
+    </w:p>
+    <w:p>
+      <w:pPr>
+        <w:ind w:firstLine="720"/>
+      </w:pPr>
+      <w:r>
+        <w:t>mongosh</w:t>
+      </w:r>
+    </w:p>
+    <w:p>
+      <w:pPr>
+        <w:ind w:firstLine="720"/>
+      </w:pPr>
+      <w:r>
+        <w:t>cfg = rs.conf()</w:t>
+      </w:r>
+    </w:p>
+    <w:p>
+      <w:pPr>
+        <w:ind w:firstLine="720"/>
+      </w:pPr>
+      <w:r>
+        <w:t>cfg.members[0].host = "</w:t>
+      </w:r>
+      <w:r>
+        <w:rPr>
+          <w:highlight w:val="yellow"/>
+        </w:rPr>
+        <w:t>X.Y.Z.W</w:t>
+      </w:r>
+      <w:r>
+        <w:t xml:space="preserve">:27017"   // </w:t>
+      </w:r>
+      <w:r>
+        <w:t>Elastic IP</w:t>
+      </w:r>
+    </w:p>
+    <w:p>
+      <w:pPr>
+        <w:ind w:firstLine="720"/>
+      </w:pPr>
+      <w:r>
+        <w:t>rs.reconfig(cfg, { force: true })</w:t>
+      </w:r>
+    </w:p>
+    <w:p>
+      <w:pPr>
+        <w:ind w:firstLine="720"/>
+      </w:pPr>
+      <w:r>
+        <w:t xml:space="preserve">exit </w:t>
+      </w:r>
+    </w:p>
+    <w:p>
+      <w:pPr>
+        <w:ind w:firstLine="720"/>
+        <w:rPr>
+          <w:highlight w:val="yellow"/>
+        </w:rPr>
+      </w:pPr>
+      <w:r>
+        <w:t>sudo systemctl restart mongod</w:t>
+      </w:r>
+    </w:p>
+    <w:p>
+      <w:pPr>
+        <w:ind w:firstLine="720"/>
+        <w:rPr>
+          <w:highlight w:val="yellow"/>
+        </w:rPr>
+      </w:pPr>
+    </w:p>
+    <w:p>
+      <w:pPr>
+        <w:ind w:firstLine="720"/>
+        <w:rPr>
+          <w:highlight w:val="yellow"/>
+        </w:rPr>
+      </w:pPr>
+      <w:r>
+        <w:rPr>
+          <w:highlight w:val="yellow"/>
+        </w:rPr>
         <w:t>MongoDB Compass at local PC</w:t>
       </w:r>
     </w:p>
@@ -2899,6 +3246,7 @@
         </w:numPr>
       </w:pPr>
       <w:r>
+        <w:lastRenderedPageBreak/>
         <w:t xml:space="preserve">Give </w:t>
       </w:r>
       <w:r>
@@ -2922,28 +3270,39 @@
           <w:ilvl w:val="0"/>
           <w:numId w:val="43"/>
         </w:numPr>
-        <w:rPr>
-          <w:lang w:val="en-IL"/>
-        </w:rPr>
-      </w:pPr>
-      <w:r>
-        <w:rPr>
-          <w:lang w:val="en-IL"/>
-        </w:rPr>
+      </w:pPr>
+      <w:r>
         <w:t xml:space="preserve">An </w:t>
       </w:r>
       <w:r>
         <w:rPr>
           <w:b/>
           <w:bCs/>
-          <w:lang w:val="en-IL"/>
-        </w:rPr>
-        <w:t>IAM Role</w:t>
-      </w:r>
-      <w:r>
-        <w:rPr>
-          <w:lang w:val="en-IL"/>
-        </w:rPr>
+        </w:rPr>
+        <w:t xml:space="preserve">IAM </w:t>
+      </w:r>
+      <w:r>
+        <w:rPr>
+          <w:b/>
+          <w:bCs/>
+        </w:rPr>
+        <w:t>(Identity and Access Management)</w:t>
+      </w:r>
+      <w:r>
+        <w:rPr>
+          <w:b/>
+          <w:bCs/>
+        </w:rPr>
+        <w:t xml:space="preserve"> </w:t>
+      </w:r>
+      <w:r>
+        <w:rPr>
+          <w:b/>
+          <w:bCs/>
+        </w:rPr>
+        <w:t>Role</w:t>
+      </w:r>
+      <w:r>
         <w:t xml:space="preserve"> is a permission profile</w:t>
       </w:r>
     </w:p>
@@ -2953,21 +3312,14 @@
           <w:ilvl w:val="0"/>
           <w:numId w:val="43"/>
         </w:numPr>
-        <w:rPr>
-          <w:lang w:val="en-IL"/>
-        </w:rPr>
-      </w:pPr>
-      <w:r>
-        <w:rPr>
-          <w:lang w:val="en-IL"/>
-        </w:rPr>
+      </w:pPr>
+      <w:r>
         <w:t xml:space="preserve">You </w:t>
       </w:r>
       <w:r>
         <w:rPr>
           <w:b/>
           <w:bCs/>
-          <w:lang w:val="en-IL"/>
         </w:rPr>
         <w:t>attach it to an EC2 instance</w:t>
       </w:r>
@@ -2978,21 +3330,14 @@
           <w:ilvl w:val="0"/>
           <w:numId w:val="43"/>
         </w:numPr>
-        <w:rPr>
-          <w:lang w:val="en-IL"/>
-        </w:rPr>
-      </w:pPr>
-      <w:r>
-        <w:rPr>
-          <w:lang w:val="en-IL"/>
-        </w:rPr>
+      </w:pPr>
+      <w:r>
         <w:t xml:space="preserve">AWS then </w:t>
       </w:r>
       <w:r>
         <w:rPr>
           <w:b/>
           <w:bCs/>
-          <w:lang w:val="en-IL"/>
         </w:rPr>
         <w:t>injects temporary credentials automatically</w:t>
       </w:r>
@@ -3003,21 +3348,14 @@
           <w:ilvl w:val="0"/>
           <w:numId w:val="43"/>
         </w:numPr>
-        <w:rPr>
-          <w:lang w:val="en-IL"/>
-        </w:rPr>
-      </w:pPr>
-      <w:r>
-        <w:rPr>
-          <w:lang w:val="en-IL"/>
-        </w:rPr>
+      </w:pPr>
+      <w:r>
         <w:t xml:space="preserve">Your app uses them </w:t>
       </w:r>
       <w:r>
         <w:rPr>
           <w:b/>
           <w:bCs/>
-          <w:lang w:val="en-IL"/>
         </w:rPr>
         <w:t>without config</w:t>
       </w:r>
@@ -3027,14 +3365,8 @@
         <w:pBdr>
           <w:bottom w:val="single" w:sz="6" w:space="1" w:color="auto"/>
         </w:pBdr>
-        <w:rPr>
-          <w:lang w:val="en-IL"/>
-        </w:rPr>
-      </w:pPr>
-      <w:r>
-        <w:rPr>
-          <w:lang w:val="en-IL"/>
-        </w:rPr>
+      </w:pPr>
+      <w:r>
         <w:t>No keys. No .env. No secrets. No GitHub violations.</w:t>
       </w:r>
     </w:p>
@@ -3106,6 +3438,9 @@
     </w:p>
     <w:p>
       <w:r>
+        <w:rPr>
+          <w:noProof/>
+        </w:rPr>
         <w:drawing>
           <wp:inline distT="0" distB="0" distL="0" distR="0" wp14:anchorId="38D6E8C3" wp14:editId="7CEB5CFC">
             <wp:extent cx="5731510" cy="2216150"/>
@@ -3122,7 +3457,7 @@
                     <pic:cNvPicPr/>
                   </pic:nvPicPr>
                   <pic:blipFill>
-                    <a:blip r:embed="rId22"/>
+                    <a:blip r:embed="rId24"/>
                     <a:stretch>
                       <a:fillRect/>
                     </a:stretch>
@@ -3197,6 +3532,9 @@
     </w:p>
     <w:p>
       <w:r>
+        <w:rPr>
+          <w:noProof/>
+        </w:rPr>
         <w:drawing>
           <wp:inline distT="0" distB="0" distL="0" distR="0" wp14:anchorId="412EF492" wp14:editId="51276264">
             <wp:extent cx="5731510" cy="2340610"/>
@@ -3213,7 +3551,7 @@
                     <pic:cNvPicPr/>
                   </pic:nvPicPr>
                   <pic:blipFill>
-                    <a:blip r:embed="rId23"/>
+                    <a:blip r:embed="rId25"/>
                     <a:stretch>
                       <a:fillRect/>
                     </a:stretch>
@@ -3248,7 +3586,7 @@
       <w:r>
         <w:br/>
       </w:r>
-      <w:hyperlink r:id="rId24" w:history="1">
+      <w:hyperlink r:id="rId26" w:anchor="/policies/create" w:history="1">
         <w:r>
           <w:rPr>
             <w:rStyle w:val="Hyperlink"/>
@@ -3306,6 +3644,9 @@
         <w:ind w:left="1440"/>
       </w:pPr>
       <w:r>
+        <w:rPr>
+          <w:noProof/>
+        </w:rPr>
         <w:drawing>
           <wp:inline distT="0" distB="0" distL="0" distR="0" wp14:anchorId="794C354B" wp14:editId="7E3B7305">
             <wp:extent cx="4386560" cy="1781645"/>
@@ -3322,7 +3663,7 @@
                     <pic:cNvPicPr/>
                   </pic:nvPicPr>
                   <pic:blipFill>
-                    <a:blip r:embed="rId25"/>
+                    <a:blip r:embed="rId27"/>
                     <a:stretch>
                       <a:fillRect/>
                     </a:stretch>
@@ -3584,6 +3925,9 @@
     </w:p>
     <w:p>
       <w:r>
+        <w:rPr>
+          <w:noProof/>
+        </w:rPr>
         <w:lastRenderedPageBreak/>
         <w:drawing>
           <wp:inline distT="0" distB="0" distL="0" distR="0" wp14:anchorId="3D5F7020" wp14:editId="46C49006">
@@ -3601,7 +3945,7 @@
                     <pic:cNvPicPr/>
                   </pic:nvPicPr>
                   <pic:blipFill>
-                    <a:blip r:embed="rId26"/>
+                    <a:blip r:embed="rId28"/>
                     <a:stretch>
                       <a:fillRect/>
                     </a:stretch>
@@ -3642,6 +3986,9 @@
     </w:p>
     <w:p>
       <w:r>
+        <w:rPr>
+          <w:noProof/>
+        </w:rPr>
         <w:drawing>
           <wp:inline distT="0" distB="0" distL="0" distR="0" wp14:anchorId="1B75649C" wp14:editId="008B8ACD">
             <wp:extent cx="5731510" cy="2646045"/>
@@ -3658,7 +4005,7 @@
                     <pic:cNvPicPr/>
                   </pic:nvPicPr>
                   <pic:blipFill>
-                    <a:blip r:embed="rId27"/>
+                    <a:blip r:embed="rId29"/>
                     <a:stretch>
                       <a:fillRect/>
                     </a:stretch>
@@ -3747,6 +4094,9 @@
     </w:p>
     <w:p>
       <w:r>
+        <w:rPr>
+          <w:noProof/>
+        </w:rPr>
         <w:drawing>
           <wp:inline distT="0" distB="0" distL="0" distR="0" wp14:anchorId="7B812E68" wp14:editId="17FB6C52">
             <wp:extent cx="5731510" cy="1550670"/>
@@ -3763,7 +4113,7 @@
                     <pic:cNvPicPr/>
                   </pic:nvPicPr>
                   <pic:blipFill>
-                    <a:blip r:embed="rId28"/>
+                    <a:blip r:embed="rId30"/>
                     <a:stretch>
                       <a:fillRect/>
                     </a:stretch>
@@ -3809,6 +4159,9 @@
         <w:t>Create Role</w:t>
       </w:r>
       <w:r>
+        <w:rPr>
+          <w:noProof/>
+        </w:rPr>
         <w:drawing>
           <wp:inline distT="0" distB="0" distL="0" distR="0" wp14:anchorId="7F0733F7" wp14:editId="42CFD094">
             <wp:extent cx="5731510" cy="2472055"/>
@@ -3825,7 +4178,7 @@
                     <pic:cNvPicPr/>
                   </pic:nvPicPr>
                   <pic:blipFill>
-                    <a:blip r:embed="rId29"/>
+                    <a:blip r:embed="rId31"/>
                     <a:stretch>
                       <a:fillRect/>
                     </a:stretch>
@@ -3906,6 +4259,7 @@
       </w:pPr>
       <w:r>
         <w:rPr>
+          <w:noProof/>
           <w:lang w:val="en-US"/>
         </w:rPr>
         <w:drawing>
@@ -3932,7 +4286,7 @@
                     <pic:cNvPicPr/>
                   </pic:nvPicPr>
                   <pic:blipFill>
-                    <a:blip r:embed="rId30" cstate="print">
+                    <a:blip r:embed="rId32" cstate="print">
                       <a:extLst>
                         <a:ext uri="{28A0092B-C50C-407E-A947-70E740481C1C}">
                           <a14:useLocalDpi xmlns:a14="http://schemas.microsoft.com/office/drawing/2010/main" val="0"/>
@@ -3993,6 +4347,9 @@
     <w:p/>
     <w:p>
       <w:r>
+        <w:rPr>
+          <w:noProof/>
+        </w:rPr>
         <w:lastRenderedPageBreak/>
         <w:drawing>
           <wp:inline distT="0" distB="0" distL="0" distR="0" wp14:anchorId="6EB6DEA9" wp14:editId="5627F6C2">
@@ -4010,7 +4367,7 @@
                     <pic:cNvPicPr/>
                   </pic:nvPicPr>
                   <pic:blipFill>
-                    <a:blip r:embed="rId31"/>
+                    <a:blip r:embed="rId33"/>
                     <a:stretch>
                       <a:fillRect/>
                     </a:stretch>
@@ -4219,7 +4576,7 @@
       <w:r>
         <w:br/>
       </w:r>
-      <w:hyperlink r:id="rId32" w:history="1">
+      <w:hyperlink r:id="rId34" w:history="1">
         <w:r>
           <w:rPr>
             <w:rStyle w:val="Hyperlink"/>
@@ -4349,7 +4706,7 @@
                     <pic:cNvPicPr/>
                   </pic:nvPicPr>
                   <pic:blipFill>
-                    <a:blip r:embed="rId33"/>
+                    <a:blip r:embed="rId35"/>
                     <a:stretch>
                       <a:fillRect/>
                     </a:stretch>
@@ -4848,7 +5205,7 @@
                     <pic:cNvPicPr/>
                   </pic:nvPicPr>
                   <pic:blipFill>
-                    <a:blip r:embed="rId34"/>
+                    <a:blip r:embed="rId36"/>
                     <a:stretch>
                       <a:fillRect/>
                     </a:stretch>
@@ -4886,7 +5243,7 @@
       </w:r>
     </w:p>
     <w:p>
-      <w:hyperlink r:id="rId35" w:history="1">
+      <w:hyperlink r:id="rId37" w:history="1">
         <w:r>
           <w:rPr>
             <w:rStyle w:val="Hyperlink"/>
@@ -4911,7 +5268,7 @@
         <w:br/>
         <w:t xml:space="preserve">wget -O process-eng-app-build.zip </w:t>
       </w:r>
-      <w:hyperlink r:id="rId36" w:history="1">
+      <w:hyperlink r:id="rId38" w:history="1">
         <w:r>
           <w:rPr>
             <w:rStyle w:val="Hyperlink"/>
@@ -5155,7 +5512,7 @@
                     <pic:cNvPicPr/>
                   </pic:nvPicPr>
                   <pic:blipFill>
-                    <a:blip r:embed="rId37"/>
+                    <a:blip r:embed="rId39"/>
                     <a:stretch>
                       <a:fillRect/>
                     </a:stretch>
@@ -5174,6 +5531,129 @@
             </a:graphic>
           </wp:inline>
         </w:drawing>
+      </w:r>
+    </w:p>
+    <w:p>
+      <w:pPr>
+        <w:pStyle w:val="H2"/>
+        <w:numPr>
+          <w:ilvl w:val="1"/>
+          <w:numId w:val="4"/>
+        </w:numPr>
+      </w:pPr>
+      <w:bookmarkStart w:id="0" w:name="_Ref217389764"/>
+      <w:r>
+        <w:t>Deploy OperatorApp</w:t>
+      </w:r>
+      <w:bookmarkEnd w:id="0"/>
+    </w:p>
+    <w:p>
+      <w:r>
+        <w:t xml:space="preserve">Upload the corresponding </w:t>
+      </w:r>
+      <w:r>
+        <w:rPr>
+          <w:highlight w:val="yellow"/>
+        </w:rPr>
+        <w:t>CalibrixOperatorWin_</w:t>
+      </w:r>
+      <w:r>
+        <w:rPr>
+          <w:b/>
+          <w:bCs/>
+          <w:color w:val="EE0000"/>
+          <w:highlight w:val="yellow"/>
+        </w:rPr>
+        <w:t>X</w:t>
+      </w:r>
+      <w:r>
+        <w:rPr>
+          <w:b/>
+          <w:bCs/>
+          <w:color w:val="EE0000"/>
+          <w:highlight w:val="yellow"/>
+        </w:rPr>
+        <w:t>.</w:t>
+      </w:r>
+      <w:r>
+        <w:rPr>
+          <w:b/>
+          <w:bCs/>
+          <w:color w:val="EE0000"/>
+          <w:highlight w:val="yellow"/>
+        </w:rPr>
+        <w:t>Y</w:t>
+      </w:r>
+      <w:r>
+        <w:rPr>
+          <w:b/>
+          <w:bCs/>
+          <w:color w:val="EE0000"/>
+          <w:highlight w:val="yellow"/>
+        </w:rPr>
+        <w:t>.</w:t>
+      </w:r>
+      <w:r>
+        <w:rPr>
+          <w:b/>
+          <w:bCs/>
+          <w:color w:val="EE0000"/>
+          <w:highlight w:val="yellow"/>
+        </w:rPr>
+        <w:t>Z</w:t>
+      </w:r>
+      <w:r>
+        <w:rPr>
+          <w:highlight w:val="yellow"/>
+        </w:rPr>
+        <w:t>.0.exe</w:t>
+      </w:r>
+      <w:r>
+        <w:t xml:space="preserve"> to:</w:t>
+      </w:r>
+    </w:p>
+    <w:p>
+      <w:r>
+        <w:drawing>
+          <wp:inline distT="0" distB="0" distL="0" distR="0" wp14:anchorId="179F97F6" wp14:editId="26D42CDA">
+            <wp:extent cx="6495442" cy="1937982"/>
+            <wp:effectExtent l="0" t="0" r="635" b="5715"/>
+            <wp:docPr id="1878457686" name="Picture 1" descr="A screenshot of a computer&#10;&#10;AI-generated content may be incorrect."/>
+            <wp:cNvGraphicFramePr>
+              <a:graphicFrameLocks xmlns:a="http://schemas.openxmlformats.org/drawingml/2006/main" noChangeAspect="1"/>
+            </wp:cNvGraphicFramePr>
+            <a:graphic xmlns:a="http://schemas.openxmlformats.org/drawingml/2006/main">
+              <a:graphicData uri="http://schemas.openxmlformats.org/drawingml/2006/picture">
+                <pic:pic xmlns:pic="http://schemas.openxmlformats.org/drawingml/2006/picture">
+                  <pic:nvPicPr>
+                    <pic:cNvPr id="1878457686" name="Picture 1" descr="A screenshot of a computer&#10;&#10;AI-generated content may be incorrect."/>
+                    <pic:cNvPicPr/>
+                  </pic:nvPicPr>
+                  <pic:blipFill>
+                    <a:blip r:embed="rId40"/>
+                    <a:stretch>
+                      <a:fillRect/>
+                    </a:stretch>
+                  </pic:blipFill>
+                  <pic:spPr>
+                    <a:xfrm>
+                      <a:off x="0" y="0"/>
+                      <a:ext cx="6499998" cy="1939341"/>
+                    </a:xfrm>
+                    <a:prstGeom prst="rect">
+                      <a:avLst/>
+                    </a:prstGeom>
+                  </pic:spPr>
+                </pic:pic>
+              </a:graphicData>
+            </a:graphic>
+          </wp:inline>
+        </w:drawing>
+      </w:r>
+    </w:p>
+    <w:p>
+      <w:r>
+        <w:t>It’s critical that the Operator App will have the same ver# as a server/process-eng-app.</w:t>
       </w:r>
     </w:p>
     <w:sectPr>
@@ -7696,6 +8176,36 @@
   </w:num>
   <w:num w:numId="45" w16cid:durableId="105738090">
     <w:abstractNumId w:val="21"/>
+  </w:num>
+  <w:num w:numId="46" w16cid:durableId="903179807">
+    <w:abstractNumId w:val="0"/>
+    <w:lvlOverride w:ilvl="0">
+      <w:startOverride w:val="1"/>
+    </w:lvlOverride>
+    <w:lvlOverride w:ilvl="1">
+      <w:startOverride w:val="1"/>
+    </w:lvlOverride>
+    <w:lvlOverride w:ilvl="2">
+      <w:startOverride w:val="1"/>
+    </w:lvlOverride>
+    <w:lvlOverride w:ilvl="3">
+      <w:startOverride w:val="1"/>
+    </w:lvlOverride>
+    <w:lvlOverride w:ilvl="4">
+      <w:startOverride w:val="1"/>
+    </w:lvlOverride>
+    <w:lvlOverride w:ilvl="5">
+      <w:startOverride w:val="1"/>
+    </w:lvlOverride>
+    <w:lvlOverride w:ilvl="6">
+      <w:startOverride w:val="1"/>
+    </w:lvlOverride>
+    <w:lvlOverride w:ilvl="7">
+      <w:startOverride w:val="1"/>
+    </w:lvlOverride>
+    <w:lvlOverride w:ilvl="8">
+      <w:startOverride w:val="1"/>
+    </w:lvlOverride>
   </w:num>
 </w:numbering>
 </file>

</xml_diff>

<commit_message>
Typo documentation fixes for deployment process.
</commit_message>
<xml_diff>
--- a/Documents/Installations & Deployment.docx
+++ b/Documents/Installations & Deployment.docx
@@ -2587,23 +2587,7 @@
           <w:iCs/>
           <w:lang w:val="en-US"/>
         </w:rPr>
-        <w:t>6</w:t>
-      </w:r>
-      <w:r>
-        <w:rPr>
-          <w:i/>
-          <w:iCs/>
-          <w:lang w:val="en-US"/>
-        </w:rPr>
-        <w:t>.</w:t>
-      </w:r>
-      <w:r>
-        <w:rPr>
-          <w:i/>
-          <w:iCs/>
-          <w:lang w:val="en-US"/>
-        </w:rPr>
-        <w:t>3</w:t>
+        <w:t>6.3</w:t>
       </w:r>
       <w:r>
         <w:rPr>
@@ -3097,6 +3081,9 @@
         <w:ind w:firstLine="720"/>
       </w:pPr>
       <w:r>
+        <w:rPr>
+          <w:noProof/>
+        </w:rPr>
         <w:drawing>
           <wp:inline distT="0" distB="0" distL="0" distR="0" wp14:anchorId="5A8D41EA" wp14:editId="746D3A78">
             <wp:extent cx="5731510" cy="3803015"/>
@@ -5482,6 +5469,18 @@
         </w:numPr>
       </w:pPr>
       <w:r>
+        <w:t>New version for example 1.1.22.0</w:t>
+      </w:r>
+    </w:p>
+    <w:p>
+      <w:pPr>
+        <w:pStyle w:val="ListParagraph"/>
+        <w:numPr>
+          <w:ilvl w:val="0"/>
+          <w:numId w:val="35"/>
+        </w:numPr>
+      </w:pPr>
+      <w:r>
         <w:t>ProductionServer – server name</w:t>
       </w:r>
     </w:p>
@@ -5564,48 +5563,12 @@
           <w:color w:val="EE0000"/>
           <w:highlight w:val="yellow"/>
         </w:rPr>
-        <w:t>X</w:t>
-      </w:r>
-      <w:r>
-        <w:rPr>
-          <w:b/>
-          <w:bCs/>
-          <w:color w:val="EE0000"/>
+        <w:t>X.Y.Z</w:t>
+      </w:r>
+      <w:r>
+        <w:rPr>
           <w:highlight w:val="yellow"/>
         </w:rPr>
-        <w:t>.</w:t>
-      </w:r>
-      <w:r>
-        <w:rPr>
-          <w:b/>
-          <w:bCs/>
-          <w:color w:val="EE0000"/>
-          <w:highlight w:val="yellow"/>
-        </w:rPr>
-        <w:t>Y</w:t>
-      </w:r>
-      <w:r>
-        <w:rPr>
-          <w:b/>
-          <w:bCs/>
-          <w:color w:val="EE0000"/>
-          <w:highlight w:val="yellow"/>
-        </w:rPr>
-        <w:t>.</w:t>
-      </w:r>
-      <w:r>
-        <w:rPr>
-          <w:b/>
-          <w:bCs/>
-          <w:color w:val="EE0000"/>
-          <w:highlight w:val="yellow"/>
-        </w:rPr>
-        <w:t>Z</w:t>
-      </w:r>
-      <w:r>
-        <w:rPr>
-          <w:highlight w:val="yellow"/>
-        </w:rPr>
         <w:t>.0.exe</w:t>
       </w:r>
       <w:r>
@@ -5614,6 +5577,9 @@
     </w:p>
     <w:p>
       <w:r>
+        <w:rPr>
+          <w:noProof/>
+        </w:rPr>
         <w:drawing>
           <wp:inline distT="0" distB="0" distL="0" distR="0" wp14:anchorId="179F97F6" wp14:editId="26D42CDA">
             <wp:extent cx="6495442" cy="1937982"/>
@@ -8812,6 +8778,7 @@
   <w:style w:type="character" w:default="1" w:styleId="DefaultParagraphFont">
     <w:name w:val="Default Paragraph Font"/>
     <w:uiPriority w:val="1"/>
+    <w:semiHidden/>
     <w:unhideWhenUsed/>
   </w:style>
   <w:style w:type="table" w:default="1" w:styleId="TableNormal">

</xml_diff>

<commit_message>
Several fixes in doc and s3 name due to moving to new AWS
</commit_message>
<xml_diff>
--- a/Documents/Installations & Deployment.docx
+++ b/Documents/Installations & Deployment.docx
@@ -554,7 +554,19 @@
         <w:rPr>
           <w:lang w:val="en-US"/>
         </w:rPr>
-        <w:t>If the name of the bucket will differ from “production-julia-s3”, code of the server shall be changed, since this name is hardcoded.</w:t>
+        <w:t>If the name of the bucket will differ from “</w:t>
+      </w:r>
+      <w:r>
+        <w:rPr>
+          <w:lang w:val="en-US"/>
+        </w:rPr>
+        <w:t>calibrix</w:t>
+      </w:r>
+      <w:r>
+        <w:rPr>
+          <w:lang w:val="en-US"/>
+        </w:rPr>
+        <w:t>-s3”, code of the server shall be changed, since this name is hardcoded.</w:t>
       </w:r>
       <w:r>
         <w:rPr>
@@ -597,7 +609,19 @@
         <w:rPr>
           <w:lang w:val="en-US"/>
         </w:rPr>
-        <w:t xml:space="preserve">Permissions for “production-julia-s3” </w:t>
+        <w:t>Permissions for “</w:t>
+      </w:r>
+      <w:r>
+        <w:rPr>
+          <w:lang w:val="en-US"/>
+        </w:rPr>
+        <w:t>calibrix</w:t>
+      </w:r>
+      <w:r>
+        <w:rPr>
+          <w:lang w:val="en-US"/>
+        </w:rPr>
+        <w:t xml:space="preserve">-s3” </w:t>
       </w:r>
     </w:p>
     <w:p>
@@ -1113,10 +1137,9 @@
           <w:iCs/>
           <w:sz w:val="20"/>
           <w:szCs w:val="20"/>
-          <w:highlight w:val="yellow"/>
-          <w:lang w:val="en-US"/>
-        </w:rPr>
-        <w:t>http://localhost:3000</w:t>
+          <w:lang w:val="en-US"/>
+        </w:rPr>
+        <w:t>*</w:t>
       </w:r>
       <w:r>
         <w:rPr>
@@ -1271,38 +1294,6 @@
           <w:lang w:val="en-US"/>
         </w:rPr>
         <w:br/>
-      </w:r>
-      <w:r>
-        <w:rPr>
-          <w:lang w:val="en-US"/>
-        </w:rPr>
-        <w:t xml:space="preserve">For </w:t>
-      </w:r>
-      <w:r>
-        <w:rPr>
-          <w:highlight w:val="yellow"/>
-          <w:lang w:val="en-US"/>
-        </w:rPr>
-        <w:t>production</w:t>
-      </w:r>
-      <w:r>
-        <w:rPr>
-          <w:lang w:val="en-US"/>
-        </w:rPr>
-        <w:t xml:space="preserve"> add </w:t>
-      </w:r>
-      <w:r>
-        <w:rPr>
-          <w:highlight w:val="yellow"/>
-          <w:lang w:val="en-US"/>
-        </w:rPr>
-        <w:t>TB</w:t>
-      </w:r>
-      <w:r>
-        <w:rPr>
-          <w:lang w:val="en-US"/>
-        </w:rPr>
-        <w:t>D</w:t>
       </w:r>
     </w:p>
     <w:p>
@@ -3691,236 +3682,358 @@
     </w:p>
     <w:p>
       <w:pPr>
-        <w:pStyle w:val="ListParagraph"/>
-        <w:shd w:val="clear" w:color="auto" w:fill="BFBFBF" w:themeFill="background1" w:themeFillShade="BF"/>
         <w:rPr>
           <w:sz w:val="20"/>
           <w:szCs w:val="20"/>
+          <w:highlight w:val="lightGray"/>
         </w:rPr>
       </w:pPr>
       <w:r>
         <w:rPr>
           <w:sz w:val="20"/>
           <w:szCs w:val="20"/>
+          <w:highlight w:val="lightGray"/>
         </w:rPr>
         <w:t>{</w:t>
       </w:r>
     </w:p>
     <w:p>
       <w:pPr>
-        <w:pStyle w:val="ListParagraph"/>
-        <w:shd w:val="clear" w:color="auto" w:fill="BFBFBF" w:themeFill="background1" w:themeFillShade="BF"/>
         <w:rPr>
           <w:sz w:val="20"/>
           <w:szCs w:val="20"/>
+          <w:highlight w:val="lightGray"/>
         </w:rPr>
       </w:pPr>
       <w:r>
         <w:rPr>
           <w:sz w:val="20"/>
           <w:szCs w:val="20"/>
+          <w:highlight w:val="lightGray"/>
         </w:rPr>
         <w:t xml:space="preserve">  "Version": "2012-10-17",</w:t>
       </w:r>
     </w:p>
     <w:p>
       <w:pPr>
-        <w:pStyle w:val="ListParagraph"/>
-        <w:shd w:val="clear" w:color="auto" w:fill="BFBFBF" w:themeFill="background1" w:themeFillShade="BF"/>
         <w:rPr>
           <w:sz w:val="20"/>
           <w:szCs w:val="20"/>
+          <w:highlight w:val="lightGray"/>
         </w:rPr>
       </w:pPr>
       <w:r>
         <w:rPr>
           <w:sz w:val="20"/>
           <w:szCs w:val="20"/>
+          <w:highlight w:val="lightGray"/>
         </w:rPr>
         <w:t xml:space="preserve">  "Statement": [</w:t>
       </w:r>
     </w:p>
     <w:p>
       <w:pPr>
-        <w:pStyle w:val="ListParagraph"/>
-        <w:shd w:val="clear" w:color="auto" w:fill="BFBFBF" w:themeFill="background1" w:themeFillShade="BF"/>
         <w:rPr>
           <w:sz w:val="20"/>
           <w:szCs w:val="20"/>
+          <w:highlight w:val="lightGray"/>
         </w:rPr>
       </w:pPr>
       <w:r>
         <w:rPr>
           <w:sz w:val="20"/>
           <w:szCs w:val="20"/>
+          <w:highlight w:val="lightGray"/>
         </w:rPr>
         <w:t xml:space="preserve">    {</w:t>
       </w:r>
     </w:p>
     <w:p>
       <w:pPr>
-        <w:pStyle w:val="ListParagraph"/>
-        <w:shd w:val="clear" w:color="auto" w:fill="BFBFBF" w:themeFill="background1" w:themeFillShade="BF"/>
         <w:rPr>
           <w:sz w:val="20"/>
           <w:szCs w:val="20"/>
+          <w:highlight w:val="lightGray"/>
         </w:rPr>
       </w:pPr>
       <w:r>
         <w:rPr>
           <w:sz w:val="20"/>
           <w:szCs w:val="20"/>
-        </w:rPr>
-        <w:t xml:space="preserve">      "Effect": "Allow",</w:t>
-      </w:r>
-    </w:p>
-    <w:p>
-      <w:pPr>
-        <w:pStyle w:val="ListParagraph"/>
-        <w:shd w:val="clear" w:color="auto" w:fill="BFBFBF" w:themeFill="background1" w:themeFillShade="BF"/>
+          <w:highlight w:val="lightGray"/>
+        </w:rPr>
+        <w:t xml:space="preserve">      "Sid": "AllowListBucket",</w:t>
+      </w:r>
+    </w:p>
+    <w:p>
+      <w:pPr>
         <w:rPr>
           <w:sz w:val="20"/>
           <w:szCs w:val="20"/>
+          <w:highlight w:val="lightGray"/>
         </w:rPr>
       </w:pPr>
       <w:r>
         <w:rPr>
           <w:sz w:val="20"/>
           <w:szCs w:val="20"/>
-        </w:rPr>
-        <w:t xml:space="preserve">      "Action": [</w:t>
-      </w:r>
-    </w:p>
-    <w:p>
-      <w:pPr>
-        <w:pStyle w:val="ListParagraph"/>
-        <w:shd w:val="clear" w:color="auto" w:fill="BFBFBF" w:themeFill="background1" w:themeFillShade="BF"/>
+          <w:highlight w:val="lightGray"/>
+        </w:rPr>
+        <w:t xml:space="preserve">      "Effect": "Allow",</w:t>
+      </w:r>
+    </w:p>
+    <w:p>
+      <w:pPr>
         <w:rPr>
           <w:sz w:val="20"/>
           <w:szCs w:val="20"/>
+          <w:highlight w:val="lightGray"/>
         </w:rPr>
       </w:pPr>
       <w:r>
         <w:rPr>
           <w:sz w:val="20"/>
           <w:szCs w:val="20"/>
-        </w:rPr>
-        <w:t xml:space="preserve">        "s3:PutObject",</w:t>
-      </w:r>
-    </w:p>
-    <w:p>
-      <w:pPr>
-        <w:pStyle w:val="ListParagraph"/>
-        <w:shd w:val="clear" w:color="auto" w:fill="BFBFBF" w:themeFill="background1" w:themeFillShade="BF"/>
+          <w:highlight w:val="lightGray"/>
+        </w:rPr>
+        <w:t xml:space="preserve">      "Action": "s3:ListBucket",</w:t>
+      </w:r>
+    </w:p>
+    <w:p>
+      <w:pPr>
         <w:rPr>
           <w:sz w:val="20"/>
           <w:szCs w:val="20"/>
+          <w:highlight w:val="lightGray"/>
         </w:rPr>
       </w:pPr>
       <w:r>
         <w:rPr>
           <w:sz w:val="20"/>
           <w:szCs w:val="20"/>
-        </w:rPr>
-        <w:t xml:space="preserve">        "s3:GetObject"</w:t>
-      </w:r>
-    </w:p>
-    <w:p>
-      <w:pPr>
-        <w:pStyle w:val="ListParagraph"/>
-        <w:shd w:val="clear" w:color="auto" w:fill="BFBFBF" w:themeFill="background1" w:themeFillShade="BF"/>
+          <w:highlight w:val="lightGray"/>
+        </w:rPr>
+        <w:t xml:space="preserve">      "Resource": "arn:aws:s3:::calibrix-s3"</w:t>
+      </w:r>
+    </w:p>
+    <w:p>
+      <w:pPr>
         <w:rPr>
           <w:sz w:val="20"/>
           <w:szCs w:val="20"/>
+          <w:highlight w:val="lightGray"/>
         </w:rPr>
       </w:pPr>
       <w:r>
         <w:rPr>
           <w:sz w:val="20"/>
           <w:szCs w:val="20"/>
-        </w:rPr>
-        <w:t xml:space="preserve">      ],</w:t>
-      </w:r>
-    </w:p>
-    <w:p>
-      <w:pPr>
-        <w:pStyle w:val="ListParagraph"/>
-        <w:shd w:val="clear" w:color="auto" w:fill="BFBFBF" w:themeFill="background1" w:themeFillShade="BF"/>
+          <w:highlight w:val="lightGray"/>
+        </w:rPr>
+        <w:lastRenderedPageBreak/>
+        <w:t xml:space="preserve">    },</w:t>
+      </w:r>
+    </w:p>
+    <w:p>
+      <w:pPr>
         <w:rPr>
           <w:sz w:val="20"/>
           <w:szCs w:val="20"/>
+          <w:highlight w:val="lightGray"/>
         </w:rPr>
       </w:pPr>
       <w:r>
         <w:rPr>
           <w:sz w:val="20"/>
           <w:szCs w:val="20"/>
-        </w:rPr>
-        <w:t xml:space="preserve">      "Resource": "arn:aws:s3:::production-julia-s3/*"</w:t>
-      </w:r>
-    </w:p>
-    <w:p>
-      <w:pPr>
-        <w:pStyle w:val="ListParagraph"/>
-        <w:shd w:val="clear" w:color="auto" w:fill="BFBFBF" w:themeFill="background1" w:themeFillShade="BF"/>
+          <w:highlight w:val="lightGray"/>
+        </w:rPr>
+        <w:t xml:space="preserve">    {</w:t>
+      </w:r>
+    </w:p>
+    <w:p>
+      <w:pPr>
         <w:rPr>
           <w:sz w:val="20"/>
           <w:szCs w:val="20"/>
+          <w:highlight w:val="lightGray"/>
         </w:rPr>
       </w:pPr>
       <w:r>
         <w:rPr>
           <w:sz w:val="20"/>
           <w:szCs w:val="20"/>
-        </w:rPr>
-        <w:t xml:space="preserve">    }</w:t>
-      </w:r>
-    </w:p>
-    <w:p>
-      <w:pPr>
-        <w:pStyle w:val="ListParagraph"/>
-        <w:shd w:val="clear" w:color="auto" w:fill="BFBFBF" w:themeFill="background1" w:themeFillShade="BF"/>
+          <w:highlight w:val="lightGray"/>
+        </w:rPr>
+        <w:t xml:space="preserve">      "Sid": "AllowObjectRW",</w:t>
+      </w:r>
+    </w:p>
+    <w:p>
+      <w:pPr>
         <w:rPr>
           <w:sz w:val="20"/>
           <w:szCs w:val="20"/>
+          <w:highlight w:val="lightGray"/>
         </w:rPr>
       </w:pPr>
       <w:r>
         <w:rPr>
           <w:sz w:val="20"/>
           <w:szCs w:val="20"/>
-        </w:rPr>
-        <w:t xml:space="preserve">  ]</w:t>
-      </w:r>
-    </w:p>
-    <w:p>
-      <w:pPr>
-        <w:pStyle w:val="ListParagraph"/>
-        <w:shd w:val="clear" w:color="auto" w:fill="BFBFBF" w:themeFill="background1" w:themeFillShade="BF"/>
+          <w:highlight w:val="lightGray"/>
+        </w:rPr>
+        <w:t xml:space="preserve">      "Effect": "Allow",</w:t>
+      </w:r>
+    </w:p>
+    <w:p>
+      <w:pPr>
         <w:rPr>
           <w:sz w:val="20"/>
           <w:szCs w:val="20"/>
+          <w:highlight w:val="lightGray"/>
         </w:rPr>
       </w:pPr>
       <w:r>
         <w:rPr>
           <w:sz w:val="20"/>
           <w:szCs w:val="20"/>
+          <w:highlight w:val="lightGray"/>
+        </w:rPr>
+        <w:t xml:space="preserve">      "Action": [</w:t>
+      </w:r>
+    </w:p>
+    <w:p>
+      <w:pPr>
+        <w:rPr>
+          <w:sz w:val="20"/>
+          <w:szCs w:val="20"/>
+          <w:highlight w:val="lightGray"/>
+        </w:rPr>
+      </w:pPr>
+      <w:r>
+        <w:rPr>
+          <w:sz w:val="20"/>
+          <w:szCs w:val="20"/>
+          <w:highlight w:val="lightGray"/>
+        </w:rPr>
+        <w:t xml:space="preserve">        "s3:GetObject",</w:t>
+      </w:r>
+    </w:p>
+    <w:p>
+      <w:pPr>
+        <w:rPr>
+          <w:sz w:val="20"/>
+          <w:szCs w:val="20"/>
+          <w:highlight w:val="lightGray"/>
+        </w:rPr>
+      </w:pPr>
+      <w:r>
+        <w:rPr>
+          <w:sz w:val="20"/>
+          <w:szCs w:val="20"/>
+          <w:highlight w:val="lightGray"/>
+        </w:rPr>
+        <w:t xml:space="preserve">        "s3:PutObject"</w:t>
+      </w:r>
+    </w:p>
+    <w:p>
+      <w:pPr>
+        <w:rPr>
+          <w:sz w:val="20"/>
+          <w:szCs w:val="20"/>
+          <w:highlight w:val="lightGray"/>
+        </w:rPr>
+      </w:pPr>
+      <w:r>
+        <w:rPr>
+          <w:sz w:val="20"/>
+          <w:szCs w:val="20"/>
+          <w:highlight w:val="lightGray"/>
+        </w:rPr>
+        <w:t xml:space="preserve">      ],</w:t>
+      </w:r>
+    </w:p>
+    <w:p>
+      <w:pPr>
+        <w:rPr>
+          <w:sz w:val="20"/>
+          <w:szCs w:val="20"/>
+          <w:highlight w:val="lightGray"/>
+        </w:rPr>
+      </w:pPr>
+      <w:r>
+        <w:rPr>
+          <w:sz w:val="20"/>
+          <w:szCs w:val="20"/>
+          <w:highlight w:val="lightGray"/>
+        </w:rPr>
+        <w:t xml:space="preserve">      "Resource": "arn:aws:s3:::calibrix-s3/*"</w:t>
+      </w:r>
+    </w:p>
+    <w:p>
+      <w:pPr>
+        <w:rPr>
+          <w:sz w:val="20"/>
+          <w:szCs w:val="20"/>
+          <w:highlight w:val="lightGray"/>
+        </w:rPr>
+      </w:pPr>
+      <w:r>
+        <w:rPr>
+          <w:sz w:val="20"/>
+          <w:szCs w:val="20"/>
+          <w:highlight w:val="lightGray"/>
+        </w:rPr>
+        <w:t xml:space="preserve">    }</w:t>
+      </w:r>
+    </w:p>
+    <w:p>
+      <w:pPr>
+        <w:rPr>
+          <w:sz w:val="20"/>
+          <w:szCs w:val="20"/>
+          <w:highlight w:val="lightGray"/>
+        </w:rPr>
+      </w:pPr>
+      <w:r>
+        <w:rPr>
+          <w:sz w:val="20"/>
+          <w:szCs w:val="20"/>
+          <w:highlight w:val="lightGray"/>
+        </w:rPr>
+        <w:t xml:space="preserve">  ]</w:t>
+      </w:r>
+    </w:p>
+    <w:p>
+      <w:pPr>
+        <w:rPr>
+          <w:noProof/>
+        </w:rPr>
+      </w:pPr>
+      <w:r>
+        <w:rPr>
+          <w:sz w:val="20"/>
+          <w:szCs w:val="20"/>
+          <w:highlight w:val="lightGray"/>
         </w:rPr>
         <w:t>}</w:t>
       </w:r>
-    </w:p>
-    <w:p>
       <w:r>
         <w:rPr>
           <w:noProof/>
-        </w:rPr>
-        <w:lastRenderedPageBreak/>
+          <w:sz w:val="20"/>
+          <w:szCs w:val="20"/>
+        </w:rPr>
+        <w:t xml:space="preserve"> </w:t>
+      </w:r>
+    </w:p>
+    <w:p>
+      <w:r>
         <w:drawing>
-          <wp:inline distT="0" distB="0" distL="0" distR="0" wp14:anchorId="3D5F7020" wp14:editId="46C49006">
-            <wp:extent cx="5731510" cy="2500630"/>
-            <wp:effectExtent l="0" t="0" r="2540" b="0"/>
-            <wp:docPr id="1868873312" name="Picture 1" descr="A screenshot of a computer&#10;&#10;AI-generated content may be incorrect."/>
+          <wp:inline distT="0" distB="0" distL="0" distR="0" wp14:anchorId="478817DD" wp14:editId="2F453571">
+            <wp:extent cx="5731510" cy="2799080"/>
+            <wp:effectExtent l="0" t="0" r="2540" b="1270"/>
+            <wp:docPr id="1217652483" name="Picture 1"/>
             <wp:cNvGraphicFramePr>
               <a:graphicFrameLocks xmlns:a="http://schemas.openxmlformats.org/drawingml/2006/main" noChangeAspect="1"/>
             </wp:cNvGraphicFramePr>
@@ -3928,7 +4041,7 @@
               <a:graphicData uri="http://schemas.openxmlformats.org/drawingml/2006/picture">
                 <pic:pic xmlns:pic="http://schemas.openxmlformats.org/drawingml/2006/picture">
                   <pic:nvPicPr>
-                    <pic:cNvPr id="1868873312" name="Picture 1" descr="A screenshot of a computer&#10;&#10;AI-generated content may be incorrect."/>
+                    <pic:cNvPr id="1217652483" name=""/>
                     <pic:cNvPicPr/>
                   </pic:nvPicPr>
                   <pic:blipFill>
@@ -3940,7 +4053,7 @@
                   <pic:spPr>
                     <a:xfrm>
                       <a:off x="0" y="0"/>
-                      <a:ext cx="5731510" cy="2500630"/>
+                      <a:ext cx="5731510" cy="2799080"/>
                     </a:xfrm>
                     <a:prstGeom prst="rect">
                       <a:avLst/>
@@ -3976,6 +4089,7 @@
         <w:rPr>
           <w:noProof/>
         </w:rPr>
+        <w:lastRenderedPageBreak/>
         <w:drawing>
           <wp:inline distT="0" distB="0" distL="0" distR="0" wp14:anchorId="1B75649C" wp14:editId="008B8ACD">
             <wp:extent cx="5731510" cy="2646045"/>
@@ -4130,7 +4244,6 @@
         </w:numPr>
       </w:pPr>
       <w:r>
-        <w:lastRenderedPageBreak/>
         <w:t>Give name to new role: “</w:t>
       </w:r>
       <w:r>
@@ -4233,6 +4346,7 @@
         <w:rPr>
           <w:highlight w:val="yellow"/>
         </w:rPr>
+        <w:lastRenderedPageBreak/>
         <w:t>Attach role to EC2</w:t>
       </w:r>
     </w:p>
@@ -4337,7 +4451,6 @@
         <w:rPr>
           <w:noProof/>
         </w:rPr>
-        <w:lastRenderedPageBreak/>
         <w:drawing>
           <wp:inline distT="0" distB="0" distL="0" distR="0" wp14:anchorId="6EB6DEA9" wp14:editId="5627F6C2">
             <wp:extent cx="5731510" cy="1958975"/>
@@ -4509,6 +4622,7 @@
         </w:numPr>
       </w:pPr>
       <w:r>
+        <w:lastRenderedPageBreak/>
         <w:t>Add under ‘#replication’:</w:t>
       </w:r>
       <w:r>
@@ -4665,9 +4779,6 @@
       </w:r>
       <w:r>
         <w:br/>
-      </w:r>
-      <w:r>
-        <w:lastRenderedPageBreak/>
         <w:t>...</w:t>
       </w:r>
       <w:r>
@@ -5412,7 +5523,19 @@
         <w:rPr>
           <w:highlight w:val="yellow"/>
         </w:rPr>
-        <w:t>deploy-calibrix.sh</w:t>
+        <w:t>deploy</w:t>
+      </w:r>
+      <w:r>
+        <w:rPr>
+          <w:highlight w:val="yellow"/>
+        </w:rPr>
+        <w:t>_</w:t>
+      </w:r>
+      <w:r>
+        <w:rPr>
+          <w:highlight w:val="yellow"/>
+        </w:rPr>
+        <w:t>calibrix.sh</w:t>
       </w:r>
       <w:r>
         <w:t xml:space="preserve"> CalibrixEC2 </w:t>

</xml_diff>